<commit_message>
Docs, docs, docs, docs, docs, docs. E mais docs.
</commit_message>
<xml_diff>
--- a/BrainLight/developerManual.docx
+++ b/BrainLight/developerManual.docx
@@ -1006,8 +1006,6 @@
           <w:docGrid w:linePitch="326"/>
         </w:sectPr>
       </w:pPr>
-      <w:bookmarkStart w:id="0" w:name="_GoBack"/>
-      <w:bookmarkEnd w:id="0"/>
     </w:p>
     <w:p>
       <w:pPr>
@@ -1017,7 +1015,7 @@
           <w:rFonts w:ascii="Times New Roman" w:hAnsi="Times New Roman" w:cs="Times New Roman"/>
         </w:rPr>
       </w:pPr>
-      <w:bookmarkStart w:id="1" w:name="_Toc452757193"/>
+      <w:bookmarkStart w:id="0" w:name="_Toc452757193"/>
       <w:r>
         <w:rPr>
           <w:rFonts w:ascii="Times New Roman" w:hAnsi="Times New Roman" w:cs="Times New Roman"/>
@@ -1031,7 +1029,7 @@
         </w:rPr>
         <w:t>Introdução</w:t>
       </w:r>
-      <w:bookmarkEnd w:id="1"/>
+      <w:bookmarkEnd w:id="0"/>
     </w:p>
     <w:p>
       <w:pPr>
@@ -1158,18 +1156,12 @@
       <w:pPr>
         <w:pStyle w:val="Heading2"/>
         <w:spacing w:after="120"/>
-        <w:rPr>
-          <w:sz w:val="20"/>
-        </w:rPr>
-      </w:pPr>
-      <w:bookmarkStart w:id="2" w:name="_Toc452757194"/>
-      <w:r>
-        <w:rPr>
-          <w:sz w:val="20"/>
-        </w:rPr>
+      </w:pPr>
+      <w:bookmarkStart w:id="1" w:name="_Toc452757194"/>
+      <w:r>
         <w:t>BrainLight</w:t>
       </w:r>
-      <w:bookmarkEnd w:id="2"/>
+      <w:bookmarkEnd w:id="1"/>
     </w:p>
     <w:p>
       <w:pPr>
@@ -1314,7 +1306,7 @@
           <w:rFonts w:ascii="Times New Roman" w:hAnsi="Times New Roman" w:cs="Times New Roman"/>
         </w:rPr>
       </w:pPr>
-      <w:bookmarkStart w:id="3" w:name="_Toc452757195"/>
+      <w:bookmarkStart w:id="2" w:name="_Toc452757195"/>
       <w:r>
         <w:rPr>
           <w:rFonts w:ascii="Times New Roman" w:hAnsi="Times New Roman" w:cs="Times New Roman"/>
@@ -1333,7 +1325,7 @@
         </w:rPr>
         <w:t>Pré-requisitos</w:t>
       </w:r>
-      <w:bookmarkEnd w:id="3"/>
+      <w:bookmarkEnd w:id="2"/>
     </w:p>
     <w:p>
       <w:pPr>
@@ -1400,15 +1392,7 @@
           <w:sz w:val="20"/>
           <w:szCs w:val="20"/>
         </w:rPr>
-        <w:t xml:space="preserve">8u91 </w:t>
-      </w:r>
-      <w:r>
-        <w:rPr>
-          <w:rFonts w:cs="Times New Roman"/>
-          <w:sz w:val="20"/>
-          <w:szCs w:val="20"/>
-        </w:rPr>
-        <w:t>64 bits</w:t>
+        <w:t>8</w:t>
       </w:r>
       <w:r>
         <w:rPr>
@@ -1417,6 +1401,30 @@
           <w:szCs w:val="20"/>
         </w:rPr>
         <w:t xml:space="preserve"> </w:t>
+      </w:r>
+      <w:r>
+        <w:rPr>
+          <w:rFonts w:cs="Times New Roman"/>
+          <w:sz w:val="20"/>
+          <w:szCs w:val="20"/>
+        </w:rPr>
+        <w:t>para</w:t>
+      </w:r>
+      <w:r>
+        <w:rPr>
+          <w:rFonts w:cs="Times New Roman"/>
+          <w:sz w:val="20"/>
+          <w:szCs w:val="20"/>
+        </w:rPr>
+        <w:t xml:space="preserve"> </w:t>
+      </w:r>
+      <w:r>
+        <w:rPr>
+          <w:rFonts w:cs="Times New Roman"/>
+          <w:sz w:val="20"/>
+          <w:szCs w:val="20"/>
+        </w:rPr>
+        <w:t xml:space="preserve">64 bits </w:t>
       </w:r>
       <w:r>
         <w:rPr>
@@ -1549,6 +1557,496 @@
         </w:rPr>
         <w:t xml:space="preserve"> em Linux.</w:t>
       </w:r>
+    </w:p>
+    <w:p>
+      <w:pPr>
+        <w:spacing w:after="120"/>
+        <w:rPr>
+          <w:color w:val="000000"/>
+          <w:sz w:val="20"/>
+          <w:szCs w:val="20"/>
+          <w:lang w:val="pt-PT" w:eastAsia="pt-PT"/>
+        </w:rPr>
+      </w:pPr>
+    </w:p>
+    <w:p>
+      <w:pPr>
+        <w:spacing w:after="120"/>
+        <w:rPr>
+          <w:color w:val="000000"/>
+          <w:sz w:val="20"/>
+          <w:szCs w:val="20"/>
+          <w:lang w:val="pt-PT" w:eastAsia="pt-PT"/>
+        </w:rPr>
+      </w:pPr>
+    </w:p>
+    <w:p>
+      <w:pPr>
+        <w:spacing w:after="120"/>
+        <w:rPr>
+          <w:sz w:val="20"/>
+          <w:szCs w:val="20"/>
+          <w:lang w:val="pt-PT"/>
+        </w:rPr>
+      </w:pPr>
+    </w:p>
+    <w:p>
+      <w:pPr>
+        <w:pStyle w:val="Heading1"/>
+        <w:jc w:val="left"/>
+        <w:rPr>
+          <w:rFonts w:ascii="Times New Roman" w:hAnsi="Times New Roman" w:cs="Times New Roman"/>
+        </w:rPr>
+      </w:pPr>
+      <w:r>
+        <w:rPr>
+          <w:rFonts w:ascii="Times New Roman" w:hAnsi="Times New Roman" w:cs="Times New Roman"/>
+        </w:rPr>
+        <w:t>3</w:t>
+      </w:r>
+      <w:r>
+        <w:rPr>
+          <w:rFonts w:ascii="Times New Roman" w:hAnsi="Times New Roman" w:cs="Times New Roman"/>
+        </w:rPr>
+        <w:t xml:space="preserve">. </w:t>
+      </w:r>
+      <w:r>
+        <w:rPr>
+          <w:rFonts w:ascii="Times New Roman" w:hAnsi="Times New Roman" w:cs="Times New Roman"/>
+        </w:rPr>
+        <w:t>Software relevante</w:t>
+      </w:r>
+    </w:p>
+    <w:p>
+      <w:pPr>
+        <w:pStyle w:val="Corpo"/>
+        <w:rPr>
+          <w:rFonts w:cs="Times New Roman"/>
+        </w:rPr>
+      </w:pPr>
+    </w:p>
+    <w:p>
+      <w:pPr>
+        <w:pStyle w:val="Corpo"/>
+        <w:rPr>
+          <w:rFonts w:cs="Times New Roman"/>
+        </w:rPr>
+      </w:pPr>
+    </w:p>
+    <w:p>
+      <w:pPr>
+        <w:pStyle w:val="Corpo"/>
+        <w:rPr>
+          <w:rFonts w:cs="Times New Roman"/>
+        </w:rPr>
+      </w:pPr>
+    </w:p>
+    <w:p>
+      <w:pPr>
+        <w:pStyle w:val="Corpo"/>
+        <w:spacing w:after="120"/>
+        <w:rPr>
+          <w:rFonts w:cs="Times New Roman"/>
+          <w:sz w:val="20"/>
+          <w:szCs w:val="20"/>
+        </w:rPr>
+      </w:pPr>
+      <w:r>
+        <w:rPr>
+          <w:rFonts w:cs="Times New Roman"/>
+          <w:sz w:val="20"/>
+          <w:szCs w:val="20"/>
+        </w:rPr>
+        <w:t xml:space="preserve">Para o desenvolvimento da </w:t>
+      </w:r>
+      <w:r>
+        <w:rPr>
+          <w:rFonts w:cs="Times New Roman"/>
+          <w:b/>
+          <w:sz w:val="20"/>
+          <w:szCs w:val="20"/>
+        </w:rPr>
+        <w:t>BrainLight</w:t>
+      </w:r>
+      <w:r>
+        <w:rPr>
+          <w:rFonts w:cs="Times New Roman"/>
+          <w:sz w:val="20"/>
+          <w:szCs w:val="20"/>
+        </w:rPr>
+        <w:t xml:space="preserve"> foram necessários</w:t>
+      </w:r>
+      <w:r>
+        <w:rPr>
+          <w:rFonts w:cs="Times New Roman"/>
+          <w:sz w:val="20"/>
+          <w:szCs w:val="20"/>
+        </w:rPr>
+        <w:t xml:space="preserve"> os SDK dos dispositivos NeuroSky Mindset e Emotiv Epoc. </w:t>
+      </w:r>
+      <w:r>
+        <w:rPr>
+          <w:rFonts w:cs="Times New Roman"/>
+          <w:sz w:val="20"/>
+          <w:szCs w:val="20"/>
+        </w:rPr>
+        <w:t>Estes encontram-se no módulo “Devices”, e são necessários para comunicar e ler a informação dos dispositivos.</w:t>
+      </w:r>
+    </w:p>
+    <w:p>
+      <w:pPr>
+        <w:spacing w:after="120"/>
+        <w:rPr>
+          <w:color w:val="000000"/>
+          <w:sz w:val="20"/>
+          <w:szCs w:val="20"/>
+          <w:lang w:val="pt-PT" w:eastAsia="pt-PT"/>
+        </w:rPr>
+      </w:pPr>
+    </w:p>
+    <w:p>
+      <w:pPr>
+        <w:spacing w:after="120"/>
+        <w:rPr>
+          <w:color w:val="000000"/>
+          <w:sz w:val="20"/>
+          <w:szCs w:val="20"/>
+          <w:lang w:val="pt-PT" w:eastAsia="pt-PT"/>
+        </w:rPr>
+      </w:pPr>
+    </w:p>
+    <w:p>
+      <w:pPr>
+        <w:spacing w:after="120"/>
+        <w:rPr>
+          <w:sz w:val="20"/>
+          <w:szCs w:val="20"/>
+          <w:lang w:val="pt-PT"/>
+        </w:rPr>
+      </w:pPr>
+    </w:p>
+    <w:p>
+      <w:pPr>
+        <w:pStyle w:val="Heading1"/>
+        <w:jc w:val="left"/>
+        <w:rPr>
+          <w:rFonts w:ascii="Times New Roman" w:hAnsi="Times New Roman" w:cs="Times New Roman"/>
+        </w:rPr>
+      </w:pPr>
+      <w:r>
+        <w:rPr>
+          <w:rFonts w:ascii="Times New Roman" w:hAnsi="Times New Roman" w:cs="Times New Roman"/>
+        </w:rPr>
+        <w:t>4</w:t>
+      </w:r>
+      <w:r>
+        <w:rPr>
+          <w:rFonts w:ascii="Times New Roman" w:hAnsi="Times New Roman" w:cs="Times New Roman"/>
+        </w:rPr>
+        <w:t xml:space="preserve">. </w:t>
+      </w:r>
+      <w:r>
+        <w:rPr>
+          <w:rFonts w:ascii="Times New Roman" w:hAnsi="Times New Roman" w:cs="Times New Roman"/>
+        </w:rPr>
+        <w:t>API</w:t>
+      </w:r>
+    </w:p>
+    <w:p>
+      <w:pPr>
+        <w:pStyle w:val="Corpo"/>
+        <w:rPr>
+          <w:rFonts w:cs="Times New Roman"/>
+        </w:rPr>
+      </w:pPr>
+    </w:p>
+    <w:p>
+      <w:pPr>
+        <w:pStyle w:val="Corpo"/>
+        <w:rPr>
+          <w:rFonts w:cs="Times New Roman"/>
+        </w:rPr>
+      </w:pPr>
+    </w:p>
+    <w:p>
+      <w:pPr>
+        <w:pStyle w:val="Corpo"/>
+        <w:rPr>
+          <w:rFonts w:cs="Times New Roman"/>
+        </w:rPr>
+      </w:pPr>
+    </w:p>
+    <w:p>
+      <w:pPr>
+        <w:pStyle w:val="Corpo"/>
+        <w:spacing w:after="120"/>
+        <w:rPr>
+          <w:rFonts w:cs="Times New Roman"/>
+          <w:sz w:val="20"/>
+          <w:szCs w:val="20"/>
+        </w:rPr>
+      </w:pPr>
+      <w:r>
+        <w:rPr>
+          <w:rFonts w:cs="Times New Roman"/>
+          <w:sz w:val="20"/>
+          <w:szCs w:val="20"/>
+        </w:rPr>
+        <w:t>//TODO</w:t>
+      </w:r>
+    </w:p>
+    <w:p>
+      <w:pPr>
+        <w:spacing w:after="120"/>
+        <w:rPr>
+          <w:color w:val="000000"/>
+          <w:sz w:val="20"/>
+          <w:szCs w:val="20"/>
+          <w:lang w:val="pt-PT" w:eastAsia="pt-PT"/>
+        </w:rPr>
+      </w:pPr>
+    </w:p>
+    <w:p>
+      <w:pPr>
+        <w:spacing w:after="120"/>
+        <w:rPr>
+          <w:color w:val="000000"/>
+          <w:sz w:val="20"/>
+          <w:szCs w:val="20"/>
+          <w:lang w:val="pt-PT" w:eastAsia="pt-PT"/>
+        </w:rPr>
+      </w:pPr>
+    </w:p>
+    <w:p>
+      <w:pPr>
+        <w:spacing w:after="120"/>
+        <w:rPr>
+          <w:sz w:val="20"/>
+          <w:szCs w:val="20"/>
+          <w:lang w:val="pt-PT"/>
+        </w:rPr>
+      </w:pPr>
+    </w:p>
+    <w:p>
+      <w:pPr>
+        <w:pStyle w:val="Heading1"/>
+        <w:jc w:val="left"/>
+        <w:rPr>
+          <w:rFonts w:ascii="Times New Roman" w:hAnsi="Times New Roman" w:cs="Times New Roman"/>
+        </w:rPr>
+      </w:pPr>
+      <w:r>
+        <w:rPr>
+          <w:rFonts w:ascii="Times New Roman" w:hAnsi="Times New Roman" w:cs="Times New Roman"/>
+        </w:rPr>
+        <w:t>5</w:t>
+      </w:r>
+      <w:r>
+        <w:rPr>
+          <w:rFonts w:ascii="Times New Roman" w:hAnsi="Times New Roman" w:cs="Times New Roman"/>
+        </w:rPr>
+        <w:t xml:space="preserve">. </w:t>
+      </w:r>
+      <w:r>
+        <w:rPr>
+          <w:rFonts w:ascii="Times New Roman" w:hAnsi="Times New Roman" w:cs="Times New Roman"/>
+        </w:rPr>
+        <w:t>Processo de criação de módulos</w:t>
+      </w:r>
+    </w:p>
+    <w:p>
+      <w:pPr>
+        <w:pStyle w:val="Corpo"/>
+        <w:rPr>
+          <w:rFonts w:cs="Times New Roman"/>
+        </w:rPr>
+      </w:pPr>
+    </w:p>
+    <w:p>
+      <w:pPr>
+        <w:pStyle w:val="Corpo"/>
+        <w:rPr>
+          <w:rFonts w:cs="Times New Roman"/>
+        </w:rPr>
+      </w:pPr>
+    </w:p>
+    <w:p>
+      <w:pPr>
+        <w:pStyle w:val="Corpo"/>
+        <w:rPr>
+          <w:rFonts w:cs="Times New Roman"/>
+        </w:rPr>
+      </w:pPr>
+    </w:p>
+    <w:p>
+      <w:pPr>
+        <w:pStyle w:val="Heading2"/>
+        <w:spacing w:after="120"/>
+      </w:pPr>
+      <w:r>
+        <w:t xml:space="preserve">5.1 </w:t>
+      </w:r>
+      <w:r>
+        <w:t>A</w:t>
+      </w:r>
+      <w:r>
+        <w:t>dicionar um dispositivo</w:t>
+      </w:r>
+    </w:p>
+    <w:p>
+      <w:pPr>
+        <w:pStyle w:val="Corpo"/>
+        <w:spacing w:after="120"/>
+        <w:rPr>
+          <w:rFonts w:cs="Times New Roman"/>
+          <w:sz w:val="20"/>
+          <w:szCs w:val="20"/>
+        </w:rPr>
+      </w:pPr>
+      <w:r>
+        <w:rPr>
+          <w:sz w:val="20"/>
+          <w:szCs w:val="20"/>
+        </w:rPr>
+        <w:t>//TODO: SDK nos Devices, comunicação na Logic, Formato é importante!!</w:t>
+      </w:r>
+      <w:r>
+        <w:rPr>
+          <w:sz w:val="20"/>
+          <w:szCs w:val="20"/>
+        </w:rPr>
+        <w:t xml:space="preserve"> +interface</w:t>
+      </w:r>
+    </w:p>
+    <w:p>
+      <w:pPr>
+        <w:pStyle w:val="Corpo"/>
+        <w:rPr>
+          <w:rFonts w:cs="Times New Roman"/>
+        </w:rPr>
+      </w:pPr>
+    </w:p>
+    <w:p>
+      <w:pPr>
+        <w:pStyle w:val="Corpo"/>
+        <w:rPr>
+          <w:rFonts w:cs="Times New Roman"/>
+        </w:rPr>
+      </w:pPr>
+    </w:p>
+    <w:p>
+      <w:pPr>
+        <w:pStyle w:val="Heading2"/>
+        <w:spacing w:after="120"/>
+      </w:pPr>
+      <w:r>
+        <w:t>5.</w:t>
+      </w:r>
+      <w:r>
+        <w:t>2</w:t>
+      </w:r>
+      <w:r>
+        <w:t xml:space="preserve"> </w:t>
+      </w:r>
+      <w:r>
+        <w:t>Criar</w:t>
+      </w:r>
+      <w:r>
+        <w:t xml:space="preserve"> </w:t>
+      </w:r>
+      <w:r>
+        <w:t>novas análises</w:t>
+      </w:r>
+    </w:p>
+    <w:p>
+      <w:pPr>
+        <w:pStyle w:val="Corpo"/>
+        <w:spacing w:after="120"/>
+        <w:rPr>
+          <w:rFonts w:cs="Times New Roman"/>
+          <w:sz w:val="20"/>
+          <w:szCs w:val="20"/>
+        </w:rPr>
+      </w:pPr>
+      <w:r>
+        <w:rPr>
+          <w:sz w:val="20"/>
+          <w:szCs w:val="20"/>
+        </w:rPr>
+        <w:t>//TODO</w:t>
+      </w:r>
+    </w:p>
+    <w:p>
+      <w:pPr>
+        <w:pStyle w:val="Corpo"/>
+        <w:rPr>
+          <w:rFonts w:cs="Times New Roman"/>
+        </w:rPr>
+      </w:pPr>
+    </w:p>
+    <w:p>
+      <w:pPr>
+        <w:pStyle w:val="Corpo"/>
+        <w:rPr>
+          <w:rFonts w:cs="Times New Roman"/>
+        </w:rPr>
+      </w:pPr>
+    </w:p>
+    <w:p>
+      <w:pPr>
+        <w:pStyle w:val="Heading2"/>
+        <w:spacing w:after="120"/>
+      </w:pPr>
+      <w:r>
+        <w:t>5.</w:t>
+      </w:r>
+      <w:r>
+        <w:t>3</w:t>
+      </w:r>
+      <w:r>
+        <w:t xml:space="preserve"> </w:t>
+      </w:r>
+      <w:r>
+        <w:t>Implementar novas funcionalidades</w:t>
+      </w:r>
+    </w:p>
+    <w:p>
+      <w:pPr>
+        <w:pStyle w:val="Corpo"/>
+        <w:spacing w:after="120"/>
+        <w:rPr>
+          <w:rFonts w:cs="Times New Roman"/>
+          <w:sz w:val="20"/>
+          <w:szCs w:val="20"/>
+        </w:rPr>
+      </w:pPr>
+      <w:r>
+        <w:rPr>
+          <w:sz w:val="20"/>
+          <w:szCs w:val="20"/>
+        </w:rPr>
+        <w:t>//TODO</w:t>
+      </w:r>
+      <w:r>
+        <w:rPr>
+          <w:sz w:val="20"/>
+          <w:szCs w:val="20"/>
+        </w:rPr>
+        <w:t>: paralelo ao histórico e análises</w:t>
+      </w:r>
+      <w:bookmarkStart w:id="3" w:name="_GoBack"/>
+      <w:bookmarkEnd w:id="3"/>
+    </w:p>
+    <w:p>
+      <w:pPr>
+        <w:pStyle w:val="Corpo"/>
+        <w:spacing w:after="120"/>
+        <w:rPr>
+          <w:rFonts w:cs="Times New Roman"/>
+          <w:sz w:val="20"/>
+          <w:szCs w:val="20"/>
+        </w:rPr>
+      </w:pPr>
     </w:p>
     <w:sectPr>
       <w:headerReference w:type="default" r:id="rId11"/>
@@ -1686,7 +2184,7 @@
                 <w:sz w:val="20"/>
                 <w:szCs w:val="20"/>
               </w:rPr>
-              <w:t>3</w:t>
+              <w:t>4</w:t>
             </w:r>
             <w:r>
               <w:rPr>
@@ -1792,7 +2290,7 @@
                   </a:ln>
                   <a:extLst>
                     <a:ext uri="{FAA26D3D-D897-4be2-8F04-BA451C77F1D7}">
-                      <ma14:placeholderFlag xmlns:ma14="http://schemas.microsoft.com/office/mac/drawingml/2011/main" xmlns:w="http://schemas.openxmlformats.org/wordprocessingml/2006/main" xmlns:w10="urn:schemas-microsoft-com:office:word" xmlns:v="urn:schemas-microsoft-com:vml" xmlns:o="urn:schemas-microsoft-com:office:office" xmlns:mv="urn:schemas-microsoft-com:mac:vml" xmlns:mo="http://schemas.microsoft.com/office/mac/office/2008/main" xmlns=""/>
+                      <ma14:placeholderFlag xmlns="" xmlns:mo="http://schemas.microsoft.com/office/mac/office/2008/main" xmlns:mv="urn:schemas-microsoft-com:mac:vml" xmlns:o="urn:schemas-microsoft-com:office:office" xmlns:v="urn:schemas-microsoft-com:vml" xmlns:w10="urn:schemas-microsoft-com:office:word" xmlns:w="http://schemas.openxmlformats.org/wordprocessingml/2006/main" xmlns:ma14="http://schemas.microsoft.com/office/mac/drawingml/2011/main"/>
                     </a:ext>
                   </a:extLst>
                 </pic:spPr>
@@ -1959,7 +2457,7 @@
                   </a:ln>
                   <a:extLst>
                     <a:ext uri="{FAA26D3D-D897-4be2-8F04-BA451C77F1D7}">
-                      <ma14:placeholderFlag xmlns:ma14="http://schemas.microsoft.com/office/mac/drawingml/2011/main" xmlns:w="http://schemas.openxmlformats.org/wordprocessingml/2006/main" xmlns:w10="urn:schemas-microsoft-com:office:word" xmlns:v="urn:schemas-microsoft-com:vml" xmlns:o="urn:schemas-microsoft-com:office:office" xmlns:mv="urn:schemas-microsoft-com:mac:vml" xmlns:mo="http://schemas.microsoft.com/office/mac/office/2008/main" xmlns=""/>
+                      <ma14:placeholderFlag xmlns="" xmlns:mo="http://schemas.microsoft.com/office/mac/office/2008/main" xmlns:mv="urn:schemas-microsoft-com:mac:vml" xmlns:o="urn:schemas-microsoft-com:office:office" xmlns:v="urn:schemas-microsoft-com:vml" xmlns:w10="urn:schemas-microsoft-com:office:word" xmlns:w="http://schemas.openxmlformats.org/wordprocessingml/2006/main" xmlns:ma14="http://schemas.microsoft.com/office/mac/drawingml/2011/main"/>
                     </a:ext>
                   </a:extLst>
                 </pic:spPr>
@@ -2039,7 +2537,7 @@
                   </a:ln>
                   <a:extLst>
                     <a:ext uri="{FAA26D3D-D897-4be2-8F04-BA451C77F1D7}">
-                      <ma14:placeholderFlag xmlns:ma14="http://schemas.microsoft.com/office/mac/drawingml/2011/main" xmlns:w="http://schemas.openxmlformats.org/wordprocessingml/2006/main" xmlns:w10="urn:schemas-microsoft-com:office:word" xmlns:v="urn:schemas-microsoft-com:vml" xmlns:o="urn:schemas-microsoft-com:office:office" xmlns:mv="urn:schemas-microsoft-com:mac:vml" xmlns:mo="http://schemas.microsoft.com/office/mac/office/2008/main" xmlns=""/>
+                      <ma14:placeholderFlag xmlns="" xmlns:mo="http://schemas.microsoft.com/office/mac/office/2008/main" xmlns:mv="urn:schemas-microsoft-com:mac:vml" xmlns:o="urn:schemas-microsoft-com:office:office" xmlns:v="urn:schemas-microsoft-com:vml" xmlns:w10="urn:schemas-microsoft-com:office:word" xmlns:w="http://schemas.openxmlformats.org/wordprocessingml/2006/main" xmlns:ma14="http://schemas.microsoft.com/office/mac/drawingml/2011/main"/>
                     </a:ext>
                   </a:extLst>
                 </pic:spPr>
@@ -2711,7 +3209,7 @@
     <w:uiPriority w:val="9"/>
     <w:unhideWhenUsed/>
     <w:qFormat/>
-    <w:rsid w:val="001349FF"/>
+    <w:rsid w:val="008C214D"/>
     <w:pPr>
       <w:jc w:val="both"/>
       <w:outlineLvl w:val="1"/>
@@ -2719,7 +3217,7 @@
     <w:rPr>
       <w:rFonts w:asciiTheme="majorHAnsi" w:hAnsiTheme="majorHAnsi" w:cstheme="majorHAnsi"/>
       <w:b/>
-      <w:sz w:val="24"/>
+      <w:sz w:val="20"/>
       <w:szCs w:val="24"/>
     </w:rPr>
   </w:style>
@@ -2948,12 +3446,11 @@
     <w:basedOn w:val="DefaultParagraphFont"/>
     <w:link w:val="Heading2"/>
     <w:uiPriority w:val="9"/>
-    <w:rsid w:val="001349FF"/>
+    <w:rsid w:val="008C214D"/>
     <w:rPr>
       <w:rFonts w:asciiTheme="majorHAnsi" w:hAnsiTheme="majorHAnsi" w:cstheme="majorHAnsi"/>
       <w:b/>
       <w:color w:val="000000"/>
-      <w:sz w:val="24"/>
       <w:szCs w:val="24"/>
     </w:rPr>
   </w:style>
@@ -4282,7 +4779,7 @@
 </file>
 
 <file path=customXml/itemProps1.xml><?xml version="1.0" encoding="utf-8"?>
-<ds:datastoreItem xmlns:ds="http://schemas.openxmlformats.org/officeDocument/2006/customXml" ds:itemID="{735519E1-438F-42BF-9A8E-FD3D385AF92C}">
+<ds:datastoreItem xmlns:ds="http://schemas.openxmlformats.org/officeDocument/2006/customXml" ds:itemID="{60539AC0-C664-41FA-9D63-75EEB6978D36}">
   <ds:schemaRefs>
     <ds:schemaRef ds:uri="http://schemas.openxmlformats.org/officeDocument/2006/bibliography"/>
   </ds:schemaRefs>

</xml_diff>